<commit_message>
add abstract and conclusion, update Crackle
</commit_message>
<xml_diff>
--- a/milestone1/milestone1.docx
+++ b/milestone1/milestone1.docx
@@ -222,68 +222,470 @@
       </w:r>
     </w:p>
     <w:p>
-      <w:pPr>
-        <w:pStyle w:val="Heading1"/>
-        <w:rPr>
-          <w:rStyle w:val="Hyperlink"/>
-        </w:rPr>
-      </w:pPr>
-      <w:r>
-        <w:t>Project proposal</w:t>
+      <w:r>
+        <w:t xml:space="preserve">A </w:t>
+      </w:r>
+      <w:r>
+        <w:t>project proposal and software survey is presented here. The proposed project is a design of</w:t>
+      </w:r>
+      <w:r>
+        <w:t xml:space="preserve"> a</w:t>
+      </w:r>
+      <w:r>
+        <w:t xml:space="preserve"> movie and television show </w:t>
+      </w:r>
+      <w:r>
+        <w:t xml:space="preserve">streaming website. The project proposal will provide an overview of the software and an idea of how we will improve the design of streaming websites.  The software survey will introduce four existing streaming websites. Each website will be critiqued based on its navigation and organization. </w:t>
       </w:r>
     </w:p>
     <w:p>
       <w:pPr>
         <w:pStyle w:val="Heading1"/>
-        <w:spacing w:before="0"/>
-      </w:pPr>
+      </w:pPr>
+      <w:r>
+        <w:t>introduction</w:t>
+      </w:r>
     </w:p>
     <w:p>
+      <w:r>
+        <w:t>&lt;Give background of streaming websites.&gt;</w:t>
+      </w:r>
+    </w:p>
+    <w:p>
+      <w:pPr>
+        <w:pStyle w:val="Heading1"/>
+      </w:pPr>
+      <w:r>
+        <w:t>Project proposal</w:t>
+      </w:r>
+    </w:p>
+    <w:p>
+      <w:r>
+        <w:t>&lt;</w:t>
+      </w:r>
+      <w:r>
+        <w:t>The proposal should include: a) an overview of the topic/software/device of interest – tell me why you want to develop such a system b) an idea of what will be unique/better/improved in your system (versus what already exists – this will be informed by your software survey, see Part 2 below) The proposal should be approximately 300 – 600 words (and no more than 1000 please!). It should be written in a fashion that will lend itself to being re-purposed later for your eventual final report (which will basically serve as a “justification” of your chosen project).</w:t>
+      </w:r>
+      <w:r>
+        <w:t>&gt;</w:t>
+      </w:r>
+    </w:p>
+    <w:p>
       <w:pPr>
         <w:pStyle w:val="Heading1"/>
         <w:spacing w:before="0"/>
       </w:pPr>
-      <w:r>
-        <w:t>software survey</w:t>
-      </w:r>
     </w:p>
     <w:p>
       <w:pPr>
-        <w:pStyle w:val="Heading2"/>
-      </w:pPr>
-      <w:r>
-        <w:t>Crackle</w:t>
+        <w:pStyle w:val="Heading1"/>
+        <w:spacing w:before="0"/>
+      </w:pPr>
+      <w:r>
+        <w:t>software survey</w:t>
       </w:r>
     </w:p>
     <w:p>
-      <w:r>
-        <w:t xml:space="preserve">Crackle is an online distributor of movies and TV shows.  </w:t>
-      </w:r>
-      <w:r>
-        <w:t xml:space="preserve"> </w:t>
-      </w:r>
-      <w:r>
-        <w:t xml:space="preserve">The navigation of the Crackle interface is overall straightforward. There is a simple, uncluttered navigation bar at the top of every web page that contains a search bar and quick links to the TV shows library and the movies library. The titles are displayed in rows that span the width of the screen. A user browses all titles by scrolling vertically down the page. A user can also opt to use the search bar to quickly find a desired title, actor or genre. Playing a title is simple; a user clicks on the icon and the user </w:t>
-      </w:r>
-      <w:bookmarkStart w:id="0" w:name="_GoBack"/>
-      <w:bookmarkEnd w:id="0"/>
-      <w:r>
-        <w:t>is redirected to a page that immediately begins playing the title in a player.</w:t>
+      <w:pPr>
+        <w:pStyle w:val="Heading2"/>
+      </w:pPr>
+      <w:r>
+        <w:t>Crackle</w:t>
       </w:r>
     </w:p>
     <w:p>
       <w:r>
+        <w:t>Crackle</w:t>
+      </w:r>
+      <w:r>
+        <w:t>.com</w:t>
+      </w:r>
+      <w:r>
+        <w:t xml:space="preserve"> is an online distributor of movies and TV shows. </w:t>
+      </w:r>
+      <w:r>
+        <w:t>It is a free streaming service with commercials.</w:t>
+      </w:r>
+      <w:r>
+        <w:t xml:space="preserve">  The navigation of the Crackle interface is overall straightforward. </w:t>
+      </w:r>
+      <w:r>
+        <w:t xml:space="preserve">As </w:t>
+      </w:r>
+      <w:r>
+        <w:t>shown</w:t>
+      </w:r>
+      <w:r>
+        <w:t xml:space="preserve"> in Figure 1, t</w:t>
+      </w:r>
+      <w:r>
+        <w:t xml:space="preserve">here is a simple, uncluttered navigation bar at the top of every web page that contains a search bar and quick links to the TV shows library and the movies library. The titles are displayed in rows that span the width of the screen. A user browses all titles by scrolling </w:t>
+      </w:r>
+      <w:r>
+        <w:lastRenderedPageBreak/>
+        <w:t xml:space="preserve">vertically down the page. </w:t>
+      </w:r>
+      <w:r>
+        <w:t xml:space="preserve">The scroll is a never-ending scroll. </w:t>
+      </w:r>
+      <w:r>
+        <w:t>A user can also opt to use the search bar to quickly find a desired title, actor or genre. Playing a title is simple; a user clicks on the icon and the user is redirected to a page that immediately begins playing the title in a player.</w:t>
+      </w:r>
+      <w:r>
+        <w:t xml:space="preserve"> See the HTA attached</w:t>
+      </w:r>
+      <w:r>
+        <w:t xml:space="preserve"> titled “Crackle”</w:t>
+      </w:r>
+      <w:r>
+        <w:t xml:space="preserve"> </w:t>
+      </w:r>
+      <w:r>
+        <w:t>that shows the navigation process to play an episode from a specific television series.</w:t>
+      </w:r>
+    </w:p>
+    <w:p>
+      <w:r>
+        <w:rPr>
+          <w:noProof/>
+          <w:lang w:val="en-CA" w:eastAsia="en-CA"/>
+        </w:rPr>
+        <mc:AlternateContent>
+          <mc:Choice Requires="wpg">
+            <w:drawing>
+              <wp:anchor distT="0" distB="0" distL="114300" distR="114300" simplePos="0" relativeHeight="251660288" behindDoc="0" locked="0" layoutInCell="1" allowOverlap="1" wp14:anchorId="464ED186" wp14:editId="343CAEBB">
+                <wp:simplePos x="0" y="0"/>
+                <wp:positionH relativeFrom="column">
+                  <wp:posOffset>0</wp:posOffset>
+                </wp:positionH>
+                <wp:positionV relativeFrom="page">
+                  <wp:posOffset>6953250</wp:posOffset>
+                </wp:positionV>
+                <wp:extent cx="2981325" cy="2188845"/>
+                <wp:effectExtent l="0" t="0" r="9525" b="1905"/>
+                <wp:wrapTopAndBottom/>
+                <wp:docPr id="3" name="Group 3"/>
+                <wp:cNvGraphicFramePr/>
+                <a:graphic xmlns:a="http://schemas.openxmlformats.org/drawingml/2006/main">
+                  <a:graphicData uri="http://schemas.microsoft.com/office/word/2010/wordprocessingGroup">
+                    <wpg:wgp>
+                      <wpg:cNvGrpSpPr/>
+                      <wpg:grpSpPr>
+                        <a:xfrm>
+                          <a:off x="0" y="0"/>
+                          <a:ext cx="2981325" cy="2188845"/>
+                          <a:chOff x="0" y="0"/>
+                          <a:chExt cx="2981325" cy="2188845"/>
+                        </a:xfrm>
+                      </wpg:grpSpPr>
+                      <pic:pic xmlns:pic="http://schemas.openxmlformats.org/drawingml/2006/picture">
+                        <pic:nvPicPr>
+                          <pic:cNvPr id="2" name="Picture 2"/>
+                          <pic:cNvPicPr>
+                            <a:picLocks noChangeAspect="1"/>
+                          </pic:cNvPicPr>
+                        </pic:nvPicPr>
+                        <pic:blipFill rotWithShape="1">
+                          <a:blip r:embed="rId8">
+                            <a:extLst>
+                              <a:ext uri="{28A0092B-C50C-407E-A947-70E740481C1C}">
+                                <a14:useLocalDpi xmlns:a14="http://schemas.microsoft.com/office/drawing/2010/main" val="0"/>
+                              </a:ext>
+                            </a:extLst>
+                          </a:blip>
+                          <a:srcRect r="2652" b="4782"/>
+                          <a:stretch/>
+                        </pic:blipFill>
+                        <pic:spPr bwMode="auto">
+                          <a:xfrm>
+                            <a:off x="0" y="0"/>
+                            <a:ext cx="2981325" cy="2162175"/>
+                          </a:xfrm>
+                          <a:prstGeom prst="rect">
+                            <a:avLst/>
+                          </a:prstGeom>
+                          <a:noFill/>
+                          <a:ln>
+                            <a:noFill/>
+                          </a:ln>
+                          <a:extLst>
+                            <a:ext uri="{53640926-AAD7-44D8-BBD7-CCE9431645EC}">
+                              <a14:shadowObscured xmlns:a14="http://schemas.microsoft.com/office/drawing/2010/main"/>
+                            </a:ext>
+                          </a:extLst>
+                        </pic:spPr>
+                      </pic:pic>
+                      <wps:wsp>
+                        <wps:cNvPr id="1" name="Text Box 1"/>
+                        <wps:cNvSpPr txBox="1"/>
+                        <wps:spPr>
+                          <a:xfrm>
+                            <a:off x="0" y="1943100"/>
+                            <a:ext cx="2981325" cy="245745"/>
+                          </a:xfrm>
+                          <a:prstGeom prst="rect">
+                            <a:avLst/>
+                          </a:prstGeom>
+                          <a:solidFill>
+                            <a:prstClr val="white"/>
+                          </a:solidFill>
+                          <a:ln>
+                            <a:noFill/>
+                          </a:ln>
+                          <a:effectLst/>
+                        </wps:spPr>
+                        <wps:txbx>
+                          <w:txbxContent>
+                            <w:p>
+                              <w:pPr>
+                                <w:pStyle w:val="Caption"/>
+                                <w:rPr>
+                                  <w:noProof/>
+                                  <w:sz w:val="20"/>
+                                </w:rPr>
+                              </w:pPr>
+                              <w:r>
+                                <w:t xml:space="preserve">Figure </w:t>
+                              </w:r>
+                              <w:r>
+                                <w:fldChar w:fldCharType="begin"/>
+                              </w:r>
+                              <w:r>
+                                <w:instrText xml:space="preserve"> SEQ Figure \* ARABIC </w:instrText>
+                              </w:r>
+                              <w:r>
+                                <w:fldChar w:fldCharType="separate"/>
+                              </w:r>
+                              <w:r>
+                                <w:rPr>
+                                  <w:noProof/>
+                                </w:rPr>
+                                <w:t>1</w:t>
+                              </w:r>
+                              <w:r>
+                                <w:fldChar w:fldCharType="end"/>
+                              </w:r>
+                              <w:r>
+                                <w:t>. Crackle's home page.</w:t>
+                              </w:r>
+                            </w:p>
+                          </w:txbxContent>
+                        </wps:txbx>
+                        <wps:bodyPr rot="0" spcFirstLastPara="0" vertOverflow="overflow" horzOverflow="overflow" vert="horz" wrap="square" lIns="0" tIns="0" rIns="0" bIns="0" numCol="1" spcCol="0" rtlCol="0" fromWordArt="0" anchor="t" anchorCtr="0" forceAA="0" compatLnSpc="1">
+                          <a:prstTxWarp prst="textNoShape">
+                            <a:avLst/>
+                          </a:prstTxWarp>
+                          <a:spAutoFit/>
+                        </wps:bodyPr>
+                      </wps:wsp>
+                    </wpg:wgp>
+                  </a:graphicData>
+                </a:graphic>
+              </wp:anchor>
+            </w:drawing>
+          </mc:Choice>
+          <mc:Fallback>
+            <w:pict>
+              <v:group w14:anchorId="464ED186" id="Group 3" o:spid="_x0000_s1026" style="position:absolute;left:0;text-align:left;margin-left:0;margin-top:547.5pt;width:234.75pt;height:172.35pt;z-index:251660288;mso-position-vertical-relative:page" coordsize="29813,21888" o:gfxdata="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">
+                <v:shapetype id="_x0000_t75" coordsize="21600,21600" o:spt="75" o:preferrelative="t" path="m@4@5l@4@11@9@11@9@5xe" filled="f" stroked="f">
+                  <v:stroke joinstyle="miter"/>
+                  <v:formulas>
+                    <v:f eqn="if lineDrawn pixelLineWidth 0"/>
+                    <v:f eqn="sum @0 1 0"/>
+                    <v:f eqn="sum 0 0 @1"/>
+                    <v:f eqn="prod @2 1 2"/>
+                    <v:f eqn="prod @3 21600 pixelWidth"/>
+                    <v:f eqn="prod @3 21600 pixelHeight"/>
+                    <v:f eqn="sum @0 0 1"/>
+                    <v:f eqn="prod @6 1 2"/>
+                    <v:f eqn="prod @7 21600 pixelWidth"/>
+                    <v:f eqn="sum @8 21600 0"/>
+                    <v:f eqn="prod @7 21600 pixelHeight"/>
+                    <v:f eqn="sum @10 21600 0"/>
+                  </v:formulas>
+                  <v:path o:extrusionok="f" gradientshapeok="t" o:connecttype="rect"/>
+                  <o:lock v:ext="edit" aspectratio="t"/>
+                </v:shapetype>
+                <v:shape id="Picture 2" o:spid="_x0000_s1027" type="#_x0000_t75" style="position:absolute;width:29813;height:21621;visibility:visible;mso-wrap-style:square" o:gfxdata="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">
+                  <v:imagedata r:id="rId9" o:title="" cropbottom="3134f" cropright="1738f"/>
+                  <v:path arrowok="t"/>
+                </v:shape>
+                <v:shapetype id="_x0000_t202" coordsize="21600,21600" o:spt="202" path="m,l,21600r21600,l21600,xe">
+                  <v:stroke joinstyle="miter"/>
+                  <v:path gradientshapeok="t" o:connecttype="rect"/>
+                </v:shapetype>
+                <v:shape id="Text Box 1" o:spid="_x0000_s1028" type="#_x0000_t202" style="position:absolute;top:19431;width:29813;height:2457;visibility:visible;mso-wrap-style:square;v-text-anchor:top" o:gfxdata="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" stroked="f">
+                  <v:textbox style="mso-fit-shape-to-text:t" inset="0,0,0,0">
+                    <w:txbxContent>
+                      <w:p>
+                        <w:pPr>
+                          <w:pStyle w:val="Caption"/>
+                          <w:rPr>
+                            <w:noProof/>
+                            <w:sz w:val="20"/>
+                          </w:rPr>
+                        </w:pPr>
+                        <w:r>
+                          <w:t xml:space="preserve">Figure </w:t>
+                        </w:r>
+                        <w:r>
+                          <w:fldChar w:fldCharType="begin"/>
+                        </w:r>
+                        <w:r>
+                          <w:instrText xml:space="preserve"> SEQ Figure \* ARABIC </w:instrText>
+                        </w:r>
+                        <w:r>
+                          <w:fldChar w:fldCharType="separate"/>
+                        </w:r>
+                        <w:r>
+                          <w:rPr>
+                            <w:noProof/>
+                          </w:rPr>
+                          <w:t>1</w:t>
+                        </w:r>
+                        <w:r>
+                          <w:fldChar w:fldCharType="end"/>
+                        </w:r>
+                        <w:r>
+                          <w:t>. Crackle's home page.</w:t>
+                        </w:r>
+                      </w:p>
+                    </w:txbxContent>
+                  </v:textbox>
+                </v:shape>
+                <w10:wrap type="topAndBottom" anchory="page"/>
+              </v:group>
+            </w:pict>
+          </mc:Fallback>
+        </mc:AlternateContent>
+      </w:r>
+      <w:r>
         <w:t>The organization of the Crackle interface is cluttered and not intuitive. Media titles</w:t>
       </w:r>
       <w:r>
         <w:t xml:space="preserve"> can be </w:t>
       </w:r>
       <w:r>
-        <w:t>browsed by categories and genres displayed on the front page, or by media type via the navigation bar. The organization of the media on the front page of Crackle is not intuitive. Across the top of the front page is a large carousel showcasing movies and shows from random genres. It is not clear to the user why these media items were selected to be showcased. Below the carousel are horizontal sections of different media categories and genres. There is no obvious organization in the listing of the categories. Some category titles are in a different colour font than the rest, for no apparent reason. Due to the large sizing and layout of the icons, the variety of selection displayed is limited. Aside from the front page, users can restrict their browsing by movies or TV shows, and again by genre. The user can then sort the titles alphabetically or by date added. There is no option to sort by popularity, trending, year or rating.</w:t>
+        <w:t xml:space="preserve">browsed by categories and genres displayed on the </w:t>
+      </w:r>
+      <w:r>
+        <w:t>home</w:t>
+      </w:r>
+      <w:r>
+        <w:t xml:space="preserve"> page, or by media type via the navigation bar. The organization of the media on the </w:t>
+      </w:r>
+      <w:r>
+        <w:t>home</w:t>
+      </w:r>
+      <w:r>
+        <w:t xml:space="preserve"> page of Crackle is not intuitive</w:t>
+      </w:r>
+      <w:r>
+        <w:t xml:space="preserve"> (see Figure 1)</w:t>
+      </w:r>
+      <w:r>
+        <w:t xml:space="preserve">. Across the top of the </w:t>
+      </w:r>
+      <w:r>
+        <w:t>home</w:t>
+      </w:r>
+      <w:r>
+        <w:t xml:space="preserve"> page is a large carousel showcasing movies and shows from random genres. </w:t>
+      </w:r>
+      <w:r>
+        <w:t xml:space="preserve">The carousel fills the majority of the screen. </w:t>
+      </w:r>
+      <w:r>
+        <w:t>It is not clear to the user why these media items</w:t>
+      </w:r>
+      <w:r>
+        <w:t xml:space="preserve"> were selected to be showcased</w:t>
+      </w:r>
+      <w:r>
+        <w:t>.</w:t>
+      </w:r>
+      <w:r>
+        <w:t xml:space="preserve"> </w:t>
+      </w:r>
+      <w:r>
+        <w:t>Below the carousel are horizontal sections of different media categories and genres. There is no obvious organization in</w:t>
+      </w:r>
+      <w:r>
+        <w:t xml:space="preserve"> the listing of the categories, and it </w:t>
+      </w:r>
+      <w:r>
+        <w:t xml:space="preserve">is unclear as to </w:t>
+      </w:r>
+      <w:r>
+        <w:t xml:space="preserve">whether the categories and titles displayed represent the extent of Crackle’s library. </w:t>
+      </w:r>
+      <w:r>
+        <w:t xml:space="preserve">Some category titles are in a different colour font than the rest, for no apparent reason. Due to the large sizing and layout of the icons, the variety of </w:t>
+      </w:r>
+      <w:r>
+        <w:t xml:space="preserve">selection displayed is limited. As a result, the user is forced to do a lot of scrolling to view the selection of items. </w:t>
+      </w:r>
+      <w:r>
+        <w:t xml:space="preserve">Aside from the </w:t>
+      </w:r>
+      <w:r>
+        <w:t>home</w:t>
+      </w:r>
+      <w:r>
+        <w:t xml:space="preserve"> page, users can restrict their browsing </w:t>
+      </w:r>
+      <w:r>
+        <w:t xml:space="preserve">using the navigation bar </w:t>
+      </w:r>
+      <w:r>
+        <w:t>to</w:t>
+      </w:r>
+      <w:r>
+        <w:t xml:space="preserve"> movies or TV shows. Pull-down menus allow the user to narrow their search</w:t>
+      </w:r>
+      <w:r>
+        <w:t xml:space="preserve"> by genre</w:t>
+      </w:r>
+      <w:r>
+        <w:t xml:space="preserve"> and length</w:t>
+      </w:r>
+      <w:r>
+        <w:t>. The user can then sort the titles alphabetically</w:t>
+      </w:r>
+      <w:r>
+        <w:t xml:space="preserve"> </w:t>
+      </w:r>
+      <w:r>
+        <w:t>or by date added. There is no option to sort by popularity, trending, year or rating.</w:t>
+      </w:r>
+      <w:r>
+        <w:t xml:space="preserve"> </w:t>
+      </w:r>
+      <w:r>
+        <w:t xml:space="preserve">Once a user selects an item to </w:t>
+      </w:r>
+      <w:r>
+        <w:t>watch</w:t>
+      </w:r>
+      <w:r>
+        <w:t xml:space="preserve">, they are redirected to a new page with the player.  Below the player are facts about the movie or show, in addition to “You Might Like This” and “All New This Month” sections. </w:t>
+      </w:r>
+      <w:r>
+        <w:t xml:space="preserve">These sections are only found on the player page, and nowhere else on the website. </w:t>
+      </w:r>
+      <w:r>
+        <w:t xml:space="preserve">This new page is cluttered and full of content that is distracting to a viewer who has already chosen what to watch. </w:t>
+      </w:r>
+      <w:r>
+        <w:t xml:space="preserve">See the HTA attached titled “Crackle” </w:t>
+      </w:r>
+      <w:r>
+        <w:t>that illustrates the organization of movies</w:t>
+      </w:r>
+      <w:r>
+        <w:t>.</w:t>
       </w:r>
     </w:p>
-    <w:p/>
-    <w:p/>
     <w:p/>
     <w:p>
       <w:pPr>
@@ -346,17 +748,85 @@
       </w:r>
     </w:p>
     <w:p>
-      <w:pPr>
-        <w:pStyle w:val="References"/>
-        <w:numPr>
-          <w:ilvl w:val="0"/>
-          <w:numId w:val="0"/>
-        </w:numPr>
-        <w:ind w:left="360" w:hanging="360"/>
-      </w:pPr>
+      <w:r>
+        <w:t xml:space="preserve">We have discussed </w:t>
+      </w:r>
+      <w:r>
+        <w:t xml:space="preserve">our project proposal. We want to design an effective user interface for a media streaming website.  </w:t>
+      </w:r>
+    </w:p>
+    <w:p>
+      <w:r>
+        <w:lastRenderedPageBreak/>
+        <w:t xml:space="preserve">We also provided a </w:t>
+      </w:r>
+      <w:r>
+        <w:t xml:space="preserve">software survey of four popular streaming websites used by the public. </w:t>
+      </w:r>
+      <w:r>
+        <w:t xml:space="preserve">For each </w:t>
+      </w:r>
+      <w:r>
+        <w:t>survey</w:t>
+      </w:r>
+      <w:r>
+        <w:t xml:space="preserve">, </w:t>
+      </w:r>
+      <w:r>
+        <w:t>we critiqued the user interface with regard to navigation and organization.</w:t>
+      </w:r>
+    </w:p>
+    <w:p>
+      <w:r>
+        <w:t xml:space="preserve">Overall, </w:t>
+      </w:r>
+      <w:r>
+        <w:t>we feel existing user interfaces of streaming websites are _____. They</w:t>
+      </w:r>
+      <w:r>
+        <w:t xml:space="preserve"> suffer from a lack of </w:t>
+      </w:r>
+      <w:r>
+        <w:t>______</w:t>
+      </w:r>
+      <w:r>
+        <w:t xml:space="preserve">, and </w:t>
+      </w:r>
+      <w:r>
+        <w:t>are</w:t>
+      </w:r>
+      <w:r>
+        <w:t xml:space="preserve"> good example</w:t>
+      </w:r>
+      <w:r>
+        <w:t>s</w:t>
+      </w:r>
+      <w:r>
+        <w:t xml:space="preserve"> of a poor attempt at </w:t>
+      </w:r>
+      <w:r>
+        <w:t>____</w:t>
+      </w:r>
+      <w:r>
+        <w:t xml:space="preserve">. </w:t>
+      </w:r>
+      <w:r>
+        <w:t xml:space="preserve">They are </w:t>
+      </w:r>
+      <w:r>
+        <w:t>clunky and inefficient</w:t>
+      </w:r>
+      <w:r>
+        <w:t>, and frustrate</w:t>
+      </w:r>
+      <w:r>
+        <w:t xml:space="preserve"> even a frequent user. </w:t>
+      </w:r>
+      <w:bookmarkStart w:id="0" w:name="_GoBack"/>
+      <w:bookmarkEnd w:id="0"/>
     </w:p>
     <w:sectPr>
-      <w:headerReference w:type="even" r:id="rId8"/>
+      <w:headerReference w:type="even" r:id="rId10"/>
       <w:type w:val="continuous"/>
       <w:pgSz w:w="12240" w:h="15840" w:code="1"/>
       <w:pgMar w:top="1224" w:right="1080" w:bottom="1440" w:left="1080" w:header="720" w:footer="720" w:gutter="0"/>
@@ -2058,7 +2528,7 @@
     <w:lsdException w:name="header" w:semiHidden="1" w:unhideWhenUsed="1"/>
     <w:lsdException w:name="footer" w:semiHidden="1" w:unhideWhenUsed="1"/>
     <w:lsdException w:name="index heading" w:semiHidden="1" w:unhideWhenUsed="1"/>
-    <w:lsdException w:name="caption" w:uiPriority="35" w:qFormat="1"/>
+    <w:lsdException w:name="caption" w:uiPriority="0" w:qFormat="1"/>
     <w:lsdException w:name="table of figures" w:semiHidden="1" w:unhideWhenUsed="1"/>
     <w:lsdException w:name="envelope address" w:semiHidden="1" w:unhideWhenUsed="1"/>
     <w:lsdException w:name="envelope return" w:semiHidden="1" w:unhideWhenUsed="1"/>
@@ -2550,7 +3020,6 @@
   <w:style w:type="character" w:default="1" w:styleId="DefaultParagraphFont">
     <w:name w:val="Default Paragraph Font"/>
     <w:uiPriority w:val="1"/>
-    <w:semiHidden/>
     <w:unhideWhenUsed/>
   </w:style>
   <w:style w:type="table" w:default="1" w:styleId="TableNormal">
@@ -3767,7 +4236,7 @@
 </file>
 
 <file path=customXml/itemProps1.xml><?xml version="1.0" encoding="utf-8"?>
-<ds:datastoreItem xmlns:ds="http://schemas.openxmlformats.org/officeDocument/2006/customXml" ds:itemID="{E2FF83C7-F5EB-4BAC-85E7-5CBFA156CCFA}">
+<ds:datastoreItem xmlns:ds="http://schemas.openxmlformats.org/officeDocument/2006/customXml" ds:itemID="{E446E2F0-58FE-4821-BA7A-A1E7319DEC5F}">
   <ds:schemaRefs>
     <ds:schemaRef ds:uri="http://schemas.openxmlformats.org/officeDocument/2006/bibliography"/>
   </ds:schemaRefs>

</xml_diff>

<commit_message>
uploaded draft + HTA
</commit_message>
<xml_diff>
--- a/milestone1/milestone1.docx
+++ b/milestone1/milestone1.docx
@@ -1,6 +1,6 @@
 
 <file path=word/document.xml><?xml version="1.0" encoding="utf-8"?>
-<w:document xmlns:wpc="http://schemas.microsoft.com/office/word/2010/wordprocessingCanvas" xmlns:mc="http://schemas.openxmlformats.org/markup-compatibility/2006" xmlns:o="urn:schemas-microsoft-com:office:office" xmlns:r="http://schemas.openxmlformats.org/officeDocument/2006/relationships" xmlns:m="http://schemas.openxmlformats.org/officeDocument/2006/math" xmlns:v="urn:schemas-microsoft-com:vml" xmlns:wp14="http://schemas.microsoft.com/office/word/2010/wordprocessingDrawing" xmlns:wp="http://schemas.openxmlformats.org/drawingml/2006/wordprocessingDrawing" xmlns:w10="urn:schemas-microsoft-com:office:word" xmlns:w="http://schemas.openxmlformats.org/wordprocessingml/2006/main" xmlns:w14="http://schemas.microsoft.com/office/word/2010/wordml" xmlns:w15="http://schemas.microsoft.com/office/word/2012/wordml" xmlns:wpg="http://schemas.microsoft.com/office/word/2010/wordprocessingGroup" xmlns:wpi="http://schemas.microsoft.com/office/word/2010/wordprocessingInk" xmlns:wne="http://schemas.microsoft.com/office/word/2006/wordml" xmlns:wps="http://schemas.microsoft.com/office/word/2010/wordprocessingShape" mc:Ignorable="w14 w15 wp14">
+<w:document xmlns:wpc="http://schemas.microsoft.com/office/word/2010/wordprocessingCanvas" xmlns:mo="http://schemas.microsoft.com/office/mac/office/2008/main" xmlns:mc="http://schemas.openxmlformats.org/markup-compatibility/2006" xmlns:mv="urn:schemas-microsoft-com:mac:vml" xmlns:o="urn:schemas-microsoft-com:office:office" xmlns:r="http://schemas.openxmlformats.org/officeDocument/2006/relationships" xmlns:m="http://schemas.openxmlformats.org/officeDocument/2006/math" xmlns:v="urn:schemas-microsoft-com:vml" xmlns:wp14="http://schemas.microsoft.com/office/word/2010/wordprocessingDrawing" xmlns:wp="http://schemas.openxmlformats.org/drawingml/2006/wordprocessingDrawing" xmlns:w10="urn:schemas-microsoft-com:office:word" xmlns:w="http://schemas.openxmlformats.org/wordprocessingml/2006/main" xmlns:w14="http://schemas.microsoft.com/office/word/2010/wordml" xmlns:wpg="http://schemas.microsoft.com/office/word/2010/wordprocessingGroup" xmlns:wpi="http://schemas.microsoft.com/office/word/2010/wordprocessingInk" xmlns:wne="http://schemas.microsoft.com/office/word/2006/wordml" xmlns:wps="http://schemas.microsoft.com/office/word/2010/wordprocessingShape" mc:Ignorable="w14 wp14">
   <w:body>
     <w:p>
       <w:pPr>
@@ -42,8 +42,13 @@
             <w:pPr>
               <w:pStyle w:val="AuthorName"/>
             </w:pPr>
+            <w:proofErr w:type="spellStart"/>
             <w:r>
-              <w:t>Wenqiang Chen</w:t>
+              <w:t>Wenqiang</w:t>
+            </w:r>
+            <w:proofErr w:type="spellEnd"/>
+            <w:r>
+              <w:t xml:space="preserve"> Chen</w:t>
             </w:r>
           </w:p>
           <w:p>
@@ -153,8 +158,13 @@
             <w:pPr>
               <w:pStyle w:val="AuthorName"/>
             </w:pPr>
+            <w:proofErr w:type="spellStart"/>
             <w:r>
-              <w:t>Meraj Patel</w:t>
+              <w:t>Meraj</w:t>
+            </w:r>
+            <w:proofErr w:type="spellEnd"/>
+            <w:r>
+              <w:t xml:space="preserve"> Patel</w:t>
             </w:r>
           </w:p>
           <w:p>
@@ -248,8 +258,13 @@
     </w:p>
     <w:p>
       <w:r>
-        <w:t>&lt;Give background of streaming websites.&gt;</w:t>
-      </w:r>
+        <w:t>&lt;Give background of streaming websites</w:t>
+      </w:r>
+      <w:proofErr w:type="gramStart"/>
+      <w:r>
+        <w:t>.&gt;</w:t>
+      </w:r>
+      <w:proofErr w:type="gramEnd"/>
     </w:p>
     <w:p>
       <w:pPr>
@@ -264,11 +279,16 @@
         <w:t>&lt;</w:t>
       </w:r>
       <w:r>
-        <w:t>The proposal should include: a) an overview of the topic/software/device of interest – tell me why you want to develop such a system b) an idea of what will be unique/better/improved in your system (versus what already exists – this will be informed by your software survey, see Part 2 below) The proposal should be approximately 300 – 600 words (and no more than 1000 please!). It should be written in a fashion that will lend itself to being re-purposed later for your eventual final report (which will basically serve as a “justification” of your chosen project).</w:t>
+        <w:t>The proposal should include: a) an overview of the topic/software/device of interest – tell me why you want to develop such a system b) an idea of what will be unique/better/improved in your system (versus what already exists – this will be informed by your software survey, see Part 2 below) The proposal should be approximately 300 – 600 words (and no more than 1000 please!). It should be written in a fashion that will lend itself to being re-purposed later for your eventual final report (which will basically serve as a “justification” of your chosen project)</w:t>
+      </w:r>
+      <w:proofErr w:type="gramStart"/>
+      <w:r>
+        <w:t>.</w:t>
       </w:r>
       <w:r>
         <w:t>&gt;</w:t>
       </w:r>
+      <w:proofErr w:type="gramEnd"/>
     </w:p>
     <w:p>
       <w:pPr>
@@ -319,11 +339,11 @@
         <w:t xml:space="preserve"> in Figure 1, t</w:t>
       </w:r>
       <w:r>
-        <w:t xml:space="preserve">here is a simple, uncluttered navigation bar at the top of every web page that contains a search bar and quick links to the TV shows library and the movies library. The titles are displayed in rows that span the width of the screen. A user browses all titles by scrolling </w:t>
+        <w:t xml:space="preserve">here is a simple, uncluttered navigation bar at the top of every web page that contains a search bar and quick links to the TV shows library and the movies library. The titles are displayed in rows that span the width of the screen. A user browses all </w:t>
       </w:r>
       <w:r>
         <w:lastRenderedPageBreak/>
-        <w:t xml:space="preserve">vertically down the page. </w:t>
+        <w:t xml:space="preserve">titles by scrolling vertically down the page. </w:t>
       </w:r>
       <w:r>
         <w:t xml:space="preserve">The scroll is a never-ending scroll. </w:t>
@@ -348,7 +368,6 @@
       <w:r>
         <w:rPr>
           <w:noProof/>
-          <w:lang w:val="en-CA" w:eastAsia="en-CA"/>
         </w:rPr>
         <mc:AlternateContent>
           <mc:Choice Requires="wpg">
@@ -386,7 +405,7 @@
                           </pic:cNvPicPr>
                         </pic:nvPicPr>
                         <pic:blipFill rotWithShape="1">
-                          <a:blip r:embed="rId8">
+                          <a:blip r:embed="rId9">
                             <a:extLst>
                               <a:ext uri="{28A0092B-C50C-407E-A947-70E740481C1C}">
                                 <a14:useLocalDpi xmlns:a14="http://schemas.microsoft.com/office/drawing/2010/main" val="0"/>
@@ -409,7 +428,7 @@
                             <a:noFill/>
                           </a:ln>
                           <a:extLst>
-                            <a:ext uri="{53640926-AAD7-44D8-BBD7-CCE9431645EC}">
+                            <a:ext uri="{53640926-AAD7-44d8-BBD7-CCE9431645EC}">
                               <a14:shadowObscured xmlns:a14="http://schemas.microsoft.com/office/drawing/2010/main"/>
                             </a:ext>
                           </a:extLst>
@@ -444,30 +463,30 @@
                                   <w:sz w:val="20"/>
                                 </w:rPr>
                               </w:pPr>
+                              <w:proofErr w:type="gramStart"/>
                               <w:r>
                                 <w:t xml:space="preserve">Figure </w:t>
                               </w:r>
+                              <w:fldSimple w:instr=" SEQ Figure \* ARABIC ">
+                                <w:r>
+                                  <w:rPr>
+                                    <w:noProof/>
+                                  </w:rPr>
+                                  <w:t>1</w:t>
+                                </w:r>
+                              </w:fldSimple>
                               <w:r>
-                                <w:fldChar w:fldCharType="begin"/>
+                                <w:t>.</w:t>
                               </w:r>
+                              <w:proofErr w:type="gramEnd"/>
                               <w:r>
-                                <w:instrText xml:space="preserve"> SEQ Figure \* ARABIC </w:instrText>
+                                <w:t xml:space="preserve"> </w:t>
                               </w:r>
+                              <w:proofErr w:type="gramStart"/>
                               <w:r>
-                                <w:fldChar w:fldCharType="separate"/>
+                                <w:t>Crackle's home page.</w:t>
                               </w:r>
-                              <w:r>
-                                <w:rPr>
-                                  <w:noProof/>
-                                </w:rPr>
-                                <w:t>1</w:t>
-                              </w:r>
-                              <w:r>
-                                <w:fldChar w:fldCharType="end"/>
-                              </w:r>
-                              <w:r>
-                                <w:t>. Crackle's home page.</w:t>
-                              </w:r>
+                              <w:proofErr w:type="gramEnd"/>
                             </w:p>
                           </w:txbxContent>
                         </wps:txbx>
@@ -486,7 +505,7 @@
           </mc:Choice>
           <mc:Fallback>
             <w:pict>
-              <v:group w14:anchorId="464ED186" id="Group 3" o:spid="_x0000_s1026" style="position:absolute;left:0;text-align:left;margin-left:0;margin-top:547.5pt;width:234.75pt;height:172.35pt;z-index:251660288;mso-position-vertical-relative:page" coordsize="29813,21888" o:gfxdata="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